<commit_message>
Added S4B screen shot
</commit_message>
<xml_diff>
--- a/output/Appendix - Team Collaboration.docx
+++ b/output/Appendix - Team Collaboration.docx
@@ -12,10 +12,7 @@
       </w:r>
       <w:proofErr w:type="gramEnd"/>
       <w:r>
-        <w:t xml:space="preserve"> </w:t>
-      </w:r>
-      <w:r>
-        <w:t>Team Collaboration</w:t>
+        <w:t xml:space="preserve"> Team Collaboration</w:t>
       </w:r>
     </w:p>
     <w:p/>
@@ -348,6 +345,120 @@
     </w:p>
     <w:p/>
     <w:p>
+      <w:r>
+        <w:rPr>
+          <w:noProof/>
+        </w:rPr>
+        <mc:AlternateContent>
+          <mc:Choice Requires="wps">
+            <w:drawing>
+              <wp:inline distT="0" distB="0" distL="0" distR="0">
+                <wp:extent cx="304800" cy="304800"/>
+                <wp:effectExtent l="0" t="0" r="0" b="0"/>
+                <wp:docPr id="6" name="Rectangle 6" descr="blob:https://web.whatsapp.com/7e0afa52-48e5-4cfc-b05d-f6d5d7f82aa3"/>
+                <wp:cNvGraphicFramePr>
+                  <a:graphicFrameLocks xmlns:a="http://schemas.openxmlformats.org/drawingml/2006/main" noChangeAspect="1"/>
+                </wp:cNvGraphicFramePr>
+                <a:graphic xmlns:a="http://schemas.openxmlformats.org/drawingml/2006/main">
+                  <a:graphicData uri="http://schemas.microsoft.com/office/word/2010/wordprocessingShape">
+                    <wps:wsp>
+                      <wps:cNvSpPr>
+                        <a:spLocks noChangeAspect="1" noChangeArrowheads="1"/>
+                      </wps:cNvSpPr>
+                      <wps:spPr bwMode="auto">
+                        <a:xfrm>
+                          <a:off x="0" y="0"/>
+                          <a:ext cx="304800" cy="304800"/>
+                        </a:xfrm>
+                        <a:prstGeom prst="rect">
+                          <a:avLst/>
+                        </a:prstGeom>
+                        <a:noFill/>
+                        <a:ln>
+                          <a:noFill/>
+                        </a:ln>
+                        <a:extLst>
+                          <a:ext uri="{909E8E84-426E-40DD-AFC4-6F175D3DCCD1}">
+                            <a14:hiddenFill xmlns:a14="http://schemas.microsoft.com/office/drawing/2010/main">
+                              <a:solidFill>
+                                <a:srgbClr val="FFFFFF"/>
+                              </a:solidFill>
+                            </a14:hiddenFill>
+                          </a:ext>
+                          <a:ext uri="{91240B29-F687-4F45-9708-019B960494DF}">
+                            <a14:hiddenLine xmlns:a14="http://schemas.microsoft.com/office/drawing/2010/main" w="9525">
+                              <a:solidFill>
+                                <a:srgbClr val="000000"/>
+                              </a:solidFill>
+                              <a:miter lim="800000"/>
+                              <a:headEnd/>
+                              <a:tailEnd/>
+                            </a14:hiddenLine>
+                          </a:ext>
+                        </a:extLst>
+                      </wps:spPr>
+                      <wps:bodyPr rot="0" vert="horz" wrap="square" lIns="91440" tIns="45720" rIns="91440" bIns="45720" anchor="t" anchorCtr="0" upright="1">
+                        <a:noAutofit/>
+                      </wps:bodyPr>
+                    </wps:wsp>
+                  </a:graphicData>
+                </a:graphic>
+              </wp:inline>
+            </w:drawing>
+          </mc:Choice>
+          <mc:Fallback>
+            <w:pict>
+              <v:rect w14:anchorId="51217E40" id="Rectangle 6" o:spid="_x0000_s1026" alt="blob:https://web.whatsapp.com/7e0afa52-48e5-4cfc-b05d-f6d5d7f82aa3" style="width:24pt;height:24pt;visibility:visible;mso-wrap-style:square;mso-left-percent:-10001;mso-top-percent:-10001;mso-position-horizontal:absolute;mso-position-horizontal-relative:char;mso-position-vertical:absolute;mso-position-vertical-relative:line;mso-left-percent:-10001;mso-top-percent:-10001;v-text-anchor:top" o:gfxdata="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" filled="f" stroked="f">
+                <o:lock v:ext="edit" aspectratio="t"/>
+                <w10:anchorlock/>
+              </v:rect>
+            </w:pict>
+          </mc:Fallback>
+        </mc:AlternateContent>
+      </w:r>
+      <w:r>
+        <w:rPr>
+          <w:noProof/>
+        </w:rPr>
+        <w:t xml:space="preserve"> </w:t>
+      </w:r>
+      <w:r>
+        <w:drawing>
+          <wp:inline distT="0" distB="0" distL="0" distR="0" wp14:anchorId="46008D32" wp14:editId="10E70BB4">
+            <wp:extent cx="5731510" cy="2695575"/>
+            <wp:effectExtent l="0" t="0" r="2540" b="9525"/>
+            <wp:docPr id="7" name="Picture 7"/>
+            <wp:cNvGraphicFramePr>
+              <a:graphicFrameLocks xmlns:a="http://schemas.openxmlformats.org/drawingml/2006/main" noChangeAspect="1"/>
+            </wp:cNvGraphicFramePr>
+            <a:graphic xmlns:a="http://schemas.openxmlformats.org/drawingml/2006/main">
+              <a:graphicData uri="http://schemas.openxmlformats.org/drawingml/2006/picture">
+                <pic:pic xmlns:pic="http://schemas.openxmlformats.org/drawingml/2006/picture">
+                  <pic:nvPicPr>
+                    <pic:cNvPr id="1" name=""/>
+                    <pic:cNvPicPr/>
+                  </pic:nvPicPr>
+                  <pic:blipFill>
+                    <a:blip r:embed="rId9"/>
+                    <a:stretch>
+                      <a:fillRect/>
+                    </a:stretch>
+                  </pic:blipFill>
+                  <pic:spPr>
+                    <a:xfrm>
+                      <a:off x="0" y="0"/>
+                      <a:ext cx="5731510" cy="2695575"/>
+                    </a:xfrm>
+                    <a:prstGeom prst="rect">
+                      <a:avLst/>
+                    </a:prstGeom>
+                  </pic:spPr>
+                </pic:pic>
+              </a:graphicData>
+            </a:graphic>
+          </wp:inline>
+        </w:drawing>
+      </w:r>
       <w:bookmarkStart w:id="0" w:name="_GoBack"/>
       <w:bookmarkEnd w:id="0"/>
     </w:p>

</xml_diff>